<commit_message>
lab 10 word updated
</commit_message>
<xml_diff>
--- a/lab10/LAB SESSION 10.docx
+++ b/lab10/LAB SESSION 10.docx
@@ -1,6 +1,6 @@
 
 <file path=word/document.xml><?xml version="1.0" encoding="utf-8"?>
-<w:document xmlns:wpc="http://schemas.microsoft.com/office/word/2010/wordprocessingCanvas" xmlns:cx="http://schemas.microsoft.com/office/drawing/2014/chartex" xmlns:mc="http://schemas.openxmlformats.org/markup-compatibility/2006" xmlns:o="urn:schemas-microsoft-com:office:office" xmlns:r="http://schemas.openxmlformats.org/officeDocument/2006/relationships" xmlns:m="http://schemas.openxmlformats.org/officeDocument/2006/math" xmlns:v="urn:schemas-microsoft-com:vml" xmlns:wp14="http://schemas.microsoft.com/office/word/2010/wordprocessingDrawing" xmlns:wp="http://schemas.openxmlformats.org/drawingml/2006/wordprocessingDrawing" xmlns:w10="urn:schemas-microsoft-com:office:word" xmlns:w="http://schemas.openxmlformats.org/wordprocessingml/2006/main" xmlns:w14="http://schemas.microsoft.com/office/word/2010/wordml" xmlns:w15="http://schemas.microsoft.com/office/word/2012/wordml" xmlns:w16se="http://schemas.microsoft.com/office/word/2015/wordml/symex" xmlns:wpg="http://schemas.microsoft.com/office/word/2010/wordprocessingGroup" xmlns:wpi="http://schemas.microsoft.com/office/word/2010/wordprocessingInk" xmlns:wne="http://schemas.microsoft.com/office/word/2006/wordml" xmlns:wps="http://schemas.microsoft.com/office/word/2010/wordprocessingShape" mc:Ignorable="w14 w15 w16se wp14">
+<w:document xmlns:wpc="http://schemas.microsoft.com/office/word/2010/wordprocessingCanvas" xmlns:mc="http://schemas.openxmlformats.org/markup-compatibility/2006" xmlns:o="urn:schemas-microsoft-com:office:office" xmlns:r="http://schemas.openxmlformats.org/officeDocument/2006/relationships" xmlns:m="http://schemas.openxmlformats.org/officeDocument/2006/math" xmlns:v="urn:schemas-microsoft-com:vml" xmlns:wp14="http://schemas.microsoft.com/office/word/2010/wordprocessingDrawing" xmlns:wp="http://schemas.openxmlformats.org/drawingml/2006/wordprocessingDrawing" xmlns:w10="urn:schemas-microsoft-com:office:word" xmlns:w="http://schemas.openxmlformats.org/wordprocessingml/2006/main" xmlns:w14="http://schemas.microsoft.com/office/word/2010/wordml" xmlns:w15="http://schemas.microsoft.com/office/word/2012/wordml" xmlns:wpg="http://schemas.microsoft.com/office/word/2010/wordprocessingGroup" xmlns:wpi="http://schemas.microsoft.com/office/word/2010/wordprocessingInk" xmlns:wne="http://schemas.microsoft.com/office/word/2006/wordml" xmlns:wps="http://schemas.microsoft.com/office/word/2010/wordprocessingShape" mc:Ignorable="w14 w15 wp14">
   <w:body>
     <w:p>
       <w:pPr>
@@ -19,10 +19,19 @@
           <w:sz w:val="36"/>
           <w:szCs w:val="24"/>
         </w:rPr>
-        <w:t>LAB SESSION 10</w:t>
+        <w:t>LAB SES</w:t>
       </w:r>
       <w:bookmarkStart w:id="0" w:name="_GoBack"/>
       <w:bookmarkEnd w:id="0"/>
+      <w:r>
+        <w:rPr>
+          <w:rFonts w:ascii="Georgia" w:hAnsi="Georgia" w:cstheme="minorHAnsi"/>
+          <w:b/>
+          <w:sz w:val="36"/>
+          <w:szCs w:val="24"/>
+        </w:rPr>
+        <w:t>SION 10</w:t>
+      </w:r>
     </w:p>
     <w:p>
       <w:pPr>
@@ -107,67 +116,49 @@
           <w:sz w:val="24"/>
           <w:szCs w:val="24"/>
         </w:rPr>
-        <w:t xml:space="preserve"> data is send and received by receiver which checks data with saved pattern, if it matches then </w:t>
-      </w:r>
-      <w:proofErr w:type="gramStart"/>
-      <w:r>
-        <w:rPr>
-          <w:rFonts w:ascii="Georgia" w:hAnsi="Georgia" w:cstheme="minorHAnsi"/>
-          <w:sz w:val="24"/>
-          <w:szCs w:val="24"/>
-        </w:rPr>
-        <w:t>an</w:t>
-      </w:r>
-      <w:proofErr w:type="gramEnd"/>
-      <w:r>
-        <w:rPr>
-          <w:rFonts w:ascii="Georgia" w:hAnsi="Georgia" w:cstheme="minorHAnsi"/>
-          <w:sz w:val="24"/>
-          <w:szCs w:val="24"/>
-        </w:rPr>
-        <w:t xml:space="preserve"> led glows.</w:t>
-      </w:r>
-    </w:p>
-    <w:p>
-      <w:pPr>
-        <w:rPr>
-          <w:rFonts w:ascii="Georgia" w:hAnsi="Georgia" w:cstheme="minorHAnsi"/>
-          <w:b/>
-          <w:sz w:val="24"/>
-          <w:szCs w:val="24"/>
-        </w:rPr>
-      </w:pPr>
-    </w:p>
-    <w:p>
-      <w:pPr>
-        <w:ind w:left="2880" w:firstLine="720"/>
-        <w:rPr>
-          <w:rFonts w:ascii="Georgia" w:hAnsi="Georgia" w:cstheme="minorHAnsi"/>
-          <w:b/>
-          <w:sz w:val="24"/>
-          <w:szCs w:val="24"/>
-        </w:rPr>
-      </w:pPr>
-      <w:r>
-        <w:rPr>
-          <w:rFonts w:ascii="Georgia" w:hAnsi="Georgia" w:cstheme="minorHAnsi"/>
-          <w:b/>
+        <w:t xml:space="preserve"> data is send and received by receiver which checks data with saved pattern</w:t>
+      </w:r>
+      <w:r>
+        <w:rPr>
+          <w:rFonts w:ascii="Georgia" w:hAnsi="Georgia" w:cstheme="minorHAnsi"/>
+          <w:sz w:val="24"/>
+          <w:szCs w:val="24"/>
+        </w:rPr>
+        <w:t>, if it matches then an led toggle</w:t>
+      </w:r>
+      <w:r>
+        <w:rPr>
+          <w:rFonts w:ascii="Georgia" w:hAnsi="Georgia" w:cstheme="minorHAnsi"/>
+          <w:sz w:val="24"/>
+          <w:szCs w:val="24"/>
+        </w:rPr>
+        <w:t>.</w:t>
+      </w:r>
+    </w:p>
+    <w:p>
+      <w:pPr>
+        <w:rPr>
+          <w:rFonts w:ascii="Georgia" w:hAnsi="Georgia" w:cstheme="minorHAnsi"/>
+          <w:b/>
+          <w:sz w:val="24"/>
+          <w:szCs w:val="24"/>
+        </w:rPr>
+      </w:pPr>
+      <w:r>
+        <w:rPr>
           <w:noProof/>
-          <w:sz w:val="24"/>
-          <w:szCs w:val="24"/>
-          <w:lang w:val="en-GB" w:eastAsia="en-GB"/>
         </w:rPr>
         <w:drawing>
-          <wp:anchor distT="0" distB="0" distL="114300" distR="114300" simplePos="0" relativeHeight="251659264" behindDoc="0" locked="0" layoutInCell="1" allowOverlap="1" wp14:anchorId="1D835C2B" wp14:editId="5373A733">
+          <wp:anchor distT="0" distB="0" distL="114300" distR="114300" simplePos="0" relativeHeight="251663360" behindDoc="0" locked="0" layoutInCell="1" allowOverlap="1" wp14:anchorId="1D98F1A9" wp14:editId="0F7B9B11">
             <wp:simplePos x="0" y="0"/>
             <wp:positionH relativeFrom="margin">
-              <wp:posOffset>342900</wp:posOffset>
+              <wp:align>right</wp:align>
             </wp:positionH>
-            <wp:positionV relativeFrom="paragraph">
-              <wp:posOffset>15240</wp:posOffset>
+            <wp:positionV relativeFrom="margin">
+              <wp:posOffset>1790700</wp:posOffset>
             </wp:positionV>
-            <wp:extent cx="4895850" cy="2795905"/>
-            <wp:effectExtent l="0" t="0" r="0" b="4445"/>
+            <wp:extent cx="5953125" cy="2819400"/>
+            <wp:effectExtent l="0" t="0" r="9525" b="0"/>
             <wp:wrapSquare wrapText="bothSides"/>
             <wp:docPr id="1" name="Picture 1"/>
             <wp:cNvGraphicFramePr>
@@ -195,7 +186,7 @@
                   <pic:spPr>
                     <a:xfrm>
                       <a:off x="0" y="0"/>
-                      <a:ext cx="4895850" cy="2795905"/>
+                      <a:ext cx="5953125" cy="2819400"/>
                     </a:xfrm>
                     <a:prstGeom prst="rect">
                       <a:avLst/>
@@ -204,10 +195,10 @@
                 </pic:pic>
               </a:graphicData>
             </a:graphic>
-            <wp14:sizeRelH relativeFrom="page">
+            <wp14:sizeRelH relativeFrom="margin">
               <wp14:pctWidth>0</wp14:pctWidth>
             </wp14:sizeRelH>
-            <wp14:sizeRelV relativeFrom="page">
+            <wp14:sizeRelV relativeFrom="margin">
               <wp14:pctHeight>0</wp14:pctHeight>
             </wp14:sizeRelV>
           </wp:anchor>
@@ -218,110 +209,31 @@
       <w:pPr>
         <w:ind w:left="2880" w:firstLine="720"/>
         <w:rPr>
-          <w:rFonts w:ascii="Georgia" w:hAnsi="Georgia" w:cstheme="minorHAnsi"/>
-          <w:b/>
-          <w:sz w:val="24"/>
-          <w:szCs w:val="24"/>
-        </w:rPr>
-      </w:pPr>
-    </w:p>
-    <w:p>
-      <w:pPr>
-        <w:ind w:left="2880" w:firstLine="720"/>
-        <w:rPr>
-          <w:rFonts w:ascii="Georgia" w:hAnsi="Georgia" w:cstheme="minorHAnsi"/>
-          <w:b/>
-          <w:sz w:val="24"/>
-          <w:szCs w:val="24"/>
-        </w:rPr>
-      </w:pPr>
-    </w:p>
-    <w:p>
-      <w:pPr>
-        <w:ind w:left="2880" w:firstLine="720"/>
-        <w:rPr>
-          <w:rFonts w:ascii="Georgia" w:hAnsi="Georgia" w:cstheme="minorHAnsi"/>
-          <w:b/>
-          <w:sz w:val="24"/>
-          <w:szCs w:val="24"/>
-        </w:rPr>
-      </w:pPr>
-    </w:p>
-    <w:p>
-      <w:pPr>
-        <w:ind w:left="2880" w:firstLine="720"/>
-        <w:rPr>
-          <w:rFonts w:ascii="Georgia" w:hAnsi="Georgia" w:cstheme="minorHAnsi"/>
-          <w:b/>
-          <w:sz w:val="24"/>
-          <w:szCs w:val="24"/>
-        </w:rPr>
-      </w:pPr>
-    </w:p>
-    <w:p>
-      <w:pPr>
-        <w:ind w:left="2880" w:firstLine="720"/>
-        <w:rPr>
-          <w:rFonts w:ascii="Georgia" w:hAnsi="Georgia" w:cstheme="minorHAnsi"/>
-          <w:b/>
-          <w:sz w:val="24"/>
-          <w:szCs w:val="24"/>
-        </w:rPr>
-      </w:pPr>
-    </w:p>
-    <w:p>
-      <w:pPr>
-        <w:ind w:left="2880" w:firstLine="720"/>
-        <w:rPr>
-          <w:rFonts w:ascii="Georgia" w:hAnsi="Georgia" w:cstheme="minorHAnsi"/>
-          <w:b/>
-          <w:sz w:val="24"/>
-          <w:szCs w:val="24"/>
-        </w:rPr>
-      </w:pPr>
-    </w:p>
-    <w:p>
-      <w:pPr>
-        <w:ind w:left="2880" w:firstLine="720"/>
-        <w:rPr>
-          <w:rFonts w:ascii="Georgia" w:hAnsi="Georgia" w:cstheme="minorHAnsi"/>
-          <w:b/>
-          <w:sz w:val="24"/>
-          <w:szCs w:val="24"/>
-        </w:rPr>
-      </w:pPr>
-    </w:p>
-    <w:p>
-      <w:pPr>
-        <w:ind w:left="2880" w:firstLine="720"/>
-        <w:rPr>
-          <w:rFonts w:ascii="Georgia" w:hAnsi="Georgia" w:cstheme="minorHAnsi"/>
-          <w:b/>
-          <w:sz w:val="24"/>
-          <w:szCs w:val="24"/>
-        </w:rPr>
-      </w:pPr>
-      <w:r>
-        <w:rPr>
-          <w:rFonts w:ascii="Georgia" w:hAnsi="Georgia" w:cstheme="minorHAnsi"/>
+          <w:rStyle w:val="fontstyle01"/>
+          <w:rFonts w:ascii="Georgia" w:hAnsi="Georgia" w:cstheme="minorHAnsi"/>
+          <w:bCs w:val="0"/>
+          <w:color w:val="auto"/>
+          <w:sz w:val="24"/>
+          <w:szCs w:val="24"/>
+        </w:rPr>
+      </w:pPr>
+      <w:r>
+        <w:rPr>
           <w:noProof/>
-          <w:sz w:val="24"/>
-          <w:szCs w:val="24"/>
-          <w:lang w:val="en-GB" w:eastAsia="en-GB"/>
         </w:rPr>
         <w:drawing>
-          <wp:anchor distT="0" distB="0" distL="114300" distR="114300" simplePos="0" relativeHeight="251660288" behindDoc="0" locked="0" layoutInCell="1" allowOverlap="1" wp14:anchorId="1DFE94D8" wp14:editId="4AA0E8E7">
+          <wp:anchor distT="0" distB="0" distL="114300" distR="114300" simplePos="0" relativeHeight="251664384" behindDoc="0" locked="0" layoutInCell="1" allowOverlap="1" wp14:anchorId="15A487A2" wp14:editId="63F40F37">
             <wp:simplePos x="0" y="0"/>
             <wp:positionH relativeFrom="margin">
-              <wp:posOffset>361950</wp:posOffset>
+              <wp:align>right</wp:align>
             </wp:positionH>
-            <wp:positionV relativeFrom="paragraph">
-              <wp:posOffset>43180</wp:posOffset>
+            <wp:positionV relativeFrom="margin">
+              <wp:align>bottom</wp:align>
             </wp:positionV>
-            <wp:extent cx="4982845" cy="2695575"/>
-            <wp:effectExtent l="0" t="0" r="8255" b="9525"/>
+            <wp:extent cx="5943600" cy="3252470"/>
+            <wp:effectExtent l="0" t="0" r="0" b="5080"/>
             <wp:wrapSquare wrapText="bothSides"/>
-            <wp:docPr id="2" name="Picture 2"/>
+            <wp:docPr id="7" name="Picture 7"/>
             <wp:cNvGraphicFramePr>
               <a:graphicFrameLocks xmlns:a="http://schemas.openxmlformats.org/drawingml/2006/main" noChangeAspect="1"/>
             </wp:cNvGraphicFramePr>
@@ -347,7 +259,7 @@
                   <pic:spPr>
                     <a:xfrm>
                       <a:off x="0" y="0"/>
-                      <a:ext cx="4982845" cy="2695575"/>
+                      <a:ext cx="5943600" cy="3252470"/>
                     </a:xfrm>
                     <a:prstGeom prst="rect">
                       <a:avLst/>
@@ -356,10 +268,7 @@
                 </pic:pic>
               </a:graphicData>
             </a:graphic>
-            <wp14:sizeRelH relativeFrom="page">
-              <wp14:pctWidth>0</wp14:pctWidth>
-            </wp14:sizeRelH>
-            <wp14:sizeRelV relativeFrom="page">
+            <wp14:sizeRelV relativeFrom="margin">
               <wp14:pctHeight>0</wp14:pctHeight>
             </wp14:sizeRelV>
           </wp:anchor>
@@ -368,115 +277,6 @@
     </w:p>
     <w:p>
       <w:pPr>
-        <w:ind w:left="2880" w:firstLine="720"/>
-        <w:rPr>
-          <w:rFonts w:ascii="Georgia" w:hAnsi="Georgia" w:cstheme="minorHAnsi"/>
-          <w:b/>
-          <w:sz w:val="24"/>
-          <w:szCs w:val="24"/>
-        </w:rPr>
-      </w:pPr>
-    </w:p>
-    <w:p>
-      <w:pPr>
-        <w:ind w:left="2880" w:firstLine="720"/>
-        <w:rPr>
-          <w:rFonts w:ascii="Georgia" w:hAnsi="Georgia" w:cstheme="minorHAnsi"/>
-          <w:b/>
-          <w:sz w:val="24"/>
-          <w:szCs w:val="24"/>
-        </w:rPr>
-      </w:pPr>
-    </w:p>
-    <w:p>
-      <w:pPr>
-        <w:ind w:left="2880" w:firstLine="720"/>
-        <w:rPr>
-          <w:rFonts w:ascii="Georgia" w:hAnsi="Georgia" w:cstheme="minorHAnsi"/>
-          <w:b/>
-          <w:sz w:val="24"/>
-          <w:szCs w:val="24"/>
-        </w:rPr>
-      </w:pPr>
-    </w:p>
-    <w:p>
-      <w:pPr>
-        <w:ind w:left="2880" w:firstLine="720"/>
-        <w:rPr>
-          <w:rFonts w:ascii="Georgia" w:hAnsi="Georgia" w:cstheme="minorHAnsi"/>
-          <w:b/>
-          <w:sz w:val="24"/>
-          <w:szCs w:val="24"/>
-        </w:rPr>
-      </w:pPr>
-    </w:p>
-    <w:p>
-      <w:pPr>
-        <w:ind w:left="2880" w:firstLine="720"/>
-        <w:rPr>
-          <w:rFonts w:ascii="Georgia" w:hAnsi="Georgia" w:cstheme="minorHAnsi"/>
-          <w:b/>
-          <w:sz w:val="24"/>
-          <w:szCs w:val="24"/>
-        </w:rPr>
-      </w:pPr>
-    </w:p>
-    <w:p>
-      <w:pPr>
-        <w:rPr>
-          <w:rFonts w:ascii="Georgia" w:hAnsi="Georgia" w:cstheme="minorHAnsi"/>
-          <w:b/>
-          <w:sz w:val="24"/>
-          <w:szCs w:val="24"/>
-        </w:rPr>
-      </w:pPr>
-    </w:p>
-    <w:p>
-      <w:pPr>
-        <w:rPr>
-          <w:rFonts w:ascii="Georgia" w:hAnsi="Georgia" w:cstheme="minorHAnsi"/>
-          <w:sz w:val="24"/>
-          <w:szCs w:val="24"/>
-          <w:u w:val="single"/>
-        </w:rPr>
-      </w:pPr>
-    </w:p>
-    <w:p>
-      <w:pPr>
-        <w:rPr>
-          <w:rFonts w:ascii="Georgia" w:hAnsi="Georgia" w:cstheme="minorHAnsi"/>
-          <w:sz w:val="24"/>
-          <w:szCs w:val="24"/>
-          <w:u w:val="single"/>
-        </w:rPr>
-      </w:pPr>
-    </w:p>
-    <w:p>
-      <w:pPr>
-        <w:rPr>
-          <w:rStyle w:val="fontstyle01"/>
-          <w:rFonts w:ascii="Georgia" w:hAnsi="Georgia"/>
-        </w:rPr>
-      </w:pPr>
-    </w:p>
-    <w:p>
-      <w:pPr>
-        <w:rPr>
-          <w:rStyle w:val="fontstyle01"/>
-          <w:rFonts w:ascii="Georgia" w:hAnsi="Georgia"/>
-        </w:rPr>
-      </w:pPr>
-    </w:p>
-    <w:p>
-      <w:pPr>
-        <w:rPr>
-          <w:rStyle w:val="fontstyle01"/>
-          <w:rFonts w:ascii="Georgia" w:hAnsi="Georgia"/>
-        </w:rPr>
-      </w:pPr>
-    </w:p>
-    <w:p>
-      <w:pPr>
         <w:rPr>
           <w:rFonts w:ascii="Georgia" w:hAnsi="Georgia"/>
           <w:b/>
@@ -492,6 +292,7 @@
           <w:rFonts w:ascii="Georgia" w:hAnsi="Georgia"/>
           <w:sz w:val="32"/>
         </w:rPr>
+        <w:lastRenderedPageBreak/>
         <w:t>Exercise</w:t>
       </w:r>
     </w:p>
@@ -499,6 +300,7 @@
       <w:pPr>
         <w:rPr>
           <w:rFonts w:ascii="Georgia" w:hAnsi="Georgia"/>
+          <w:b/>
         </w:rPr>
       </w:pPr>
       <w:r>
@@ -510,33 +312,36 @@
           <w:sz w:val="28"/>
           <w:szCs w:val="28"/>
         </w:rPr>
-        <w:lastRenderedPageBreak/>
         <w:br/>
       </w:r>
       <w:r>
         <w:rPr>
           <w:rStyle w:val="fontstyle11"/>
           <w:rFonts w:ascii="Georgia" w:hAnsi="Georgia"/>
+          <w:b/>
         </w:rPr>
         <w:t>1. Explore Baud rate. Give value loaded in the baud rate register to set the desired baud rate.</w:t>
-      </w:r>
-      <w:r>
-        <w:rPr>
-          <w:rFonts w:ascii="Georgia" w:hAnsi="Georgia"/>
-          <w:color w:val="000000"/>
-        </w:rPr>
-        <w:br/>
       </w:r>
       <w:r>
         <w:rPr>
           <w:rStyle w:val="fontstyle11"/>
           <w:rFonts w:ascii="Georgia" w:hAnsi="Georgia"/>
+          <w:b/>
+        </w:rPr>
+        <w:t xml:space="preserve"> </w:t>
+      </w:r>
+      <w:r>
+        <w:rPr>
+          <w:rStyle w:val="fontstyle11"/>
+          <w:rFonts w:ascii="Georgia" w:hAnsi="Georgia"/>
+          <w:b/>
         </w:rPr>
         <w:t>Explore the usage of U2X bit in USCRA register.</w:t>
       </w:r>
       <w:r>
         <w:rPr>
           <w:rFonts w:ascii="Georgia" w:hAnsi="Georgia"/>
+          <w:b/>
         </w:rPr>
         <w:t xml:space="preserve"> </w:t>
       </w:r>
@@ -690,11 +495,13 @@
       <w:pPr>
         <w:rPr>
           <w:rFonts w:ascii="Georgia" w:hAnsi="Georgia"/>
+          <w:b/>
         </w:rPr>
       </w:pPr>
       <w:r>
         <w:rPr>
           <w:rFonts w:ascii="Georgia" w:hAnsi="Georgia" w:cs="Times New Roman"/>
+          <w:b/>
           <w:color w:val="000000"/>
         </w:rPr>
         <w:t>2. With 1 MHz input clock for 9600 Baud rate give the required baud value.</w:t>
@@ -702,6 +509,7 @@
       <w:r>
         <w:rPr>
           <w:rFonts w:ascii="Georgia" w:hAnsi="Georgia"/>
+          <w:b/>
         </w:rPr>
         <w:t xml:space="preserve"> </w:t>
       </w:r>
@@ -826,11 +634,13 @@
       <w:pPr>
         <w:rPr>
           <w:rFonts w:ascii="Georgia" w:hAnsi="Georgia"/>
+          <w:b/>
         </w:rPr>
       </w:pPr>
       <w:r>
         <w:rPr>
           <w:rFonts w:ascii="Georgia" w:hAnsi="Georgia" w:cs="Times New Roman"/>
+          <w:b/>
           <w:color w:val="000000"/>
         </w:rPr>
         <w:t>3. Design an algorithm to show steps of transmission and reception of data</w:t>
@@ -838,6 +648,7 @@
       <w:r>
         <w:rPr>
           <w:rFonts w:ascii="Georgia" w:hAnsi="Georgia"/>
+          <w:b/>
         </w:rPr>
         <w:t xml:space="preserve"> </w:t>
       </w:r>
@@ -876,7 +687,6 @@
           <w:noProof/>
           <w:sz w:val="24"/>
           <w:szCs w:val="24"/>
-          <w:lang w:val="en-GB" w:eastAsia="en-GB"/>
         </w:rPr>
         <w:drawing>
           <wp:inline distT="0" distB="0" distL="0" distR="0" wp14:anchorId="433A094D" wp14:editId="6A93DDDC">
@@ -949,7 +759,6 @@
           <w:noProof/>
           <w:sz w:val="24"/>
           <w:szCs w:val="24"/>
-          <w:lang w:val="en-GB" w:eastAsia="en-GB"/>
         </w:rPr>
         <w:drawing>
           <wp:inline distT="0" distB="0" distL="0" distR="0" wp14:anchorId="075CE33D" wp14:editId="484699B6">
@@ -991,15 +800,42 @@
     <w:p>
       <w:pPr>
         <w:rPr>
-          <w:rFonts w:ascii="Georgia" w:hAnsi="Georgia" w:cstheme="minorHAnsi"/>
-          <w:sz w:val="24"/>
-          <w:szCs w:val="24"/>
-          <w:u w:val="single"/>
-        </w:rPr>
-      </w:pPr>
-      <w:r>
-        <w:rPr>
           <w:rFonts w:ascii="Georgia" w:hAnsi="Georgia" w:cs="Times New Roman"/>
+          <w:b/>
+          <w:color w:val="000000"/>
+        </w:rPr>
+      </w:pPr>
+    </w:p>
+    <w:p>
+      <w:pPr>
+        <w:rPr>
+          <w:rFonts w:ascii="Georgia" w:hAnsi="Georgia" w:cs="Times New Roman"/>
+          <w:b/>
+          <w:color w:val="000000"/>
+        </w:rPr>
+      </w:pPr>
+    </w:p>
+    <w:p>
+      <w:pPr>
+        <w:rPr>
+          <w:rFonts w:ascii="Georgia" w:hAnsi="Georgia" w:cs="Times New Roman"/>
+          <w:b/>
+          <w:color w:val="000000"/>
+        </w:rPr>
+      </w:pPr>
+    </w:p>
+    <w:p>
+      <w:pPr>
+        <w:rPr>
+          <w:rFonts w:ascii="Georgia" w:hAnsi="Georgia" w:cs="Times New Roman"/>
+          <w:b/>
+          <w:color w:val="000000"/>
+        </w:rPr>
+      </w:pPr>
+      <w:r>
+        <w:rPr>
+          <w:rFonts w:ascii="Georgia" w:hAnsi="Georgia" w:cs="Times New Roman"/>
+          <w:b/>
           <w:color w:val="000000"/>
         </w:rPr>
         <w:lastRenderedPageBreak/>
@@ -1007,45 +843,54 @@
       </w:r>
       <w:r>
         <w:rPr>
-          <w:rFonts w:ascii="Georgia" w:hAnsi="Georgia"/>
+          <w:rFonts w:ascii="Georgia" w:hAnsi="Georgia" w:cs="Times New Roman"/>
+          <w:b/>
           <w:color w:val="000000"/>
         </w:rPr>
-        <w:br/>
+        <w:t xml:space="preserve"> </w:t>
       </w:r>
       <w:r>
         <w:rPr>
           <w:rFonts w:ascii="Georgia" w:hAnsi="Georgia" w:cs="Times New Roman"/>
+          <w:b/>
           <w:color w:val="000000"/>
         </w:rPr>
         <w:t>display on LEDs</w:t>
       </w:r>
       <w:r>
         <w:rPr>
-          <w:rFonts w:ascii="Georgia" w:hAnsi="Georgia"/>
-        </w:rPr>
-        <w:t xml:space="preserve"> </w:t>
-      </w:r>
-      <w:r>
-        <w:rPr>
-          <w:rFonts w:ascii="Georgia" w:hAnsi="Georgia" w:cstheme="minorHAnsi"/>
+          <w:rFonts w:ascii="Georgia" w:hAnsi="Georgia" w:cs="Times New Roman"/>
+          <w:b/>
+          <w:color w:val="000000"/>
+        </w:rPr>
+        <w:t>.</w:t>
+      </w:r>
+    </w:p>
+    <w:p>
+      <w:pPr>
+        <w:rPr>
+          <w:rFonts w:ascii="Georgia" w:hAnsi="Georgia" w:cs="Times New Roman"/>
+          <w:b/>
+          <w:color w:val="000000"/>
+        </w:rPr>
+      </w:pPr>
+      <w:r>
+        <w:rPr>
           <w:noProof/>
-          <w:sz w:val="24"/>
-          <w:szCs w:val="24"/>
-          <w:lang w:val="en-GB" w:eastAsia="en-GB"/>
         </w:rPr>
         <w:drawing>
-          <wp:anchor distT="0" distB="0" distL="114300" distR="114300" simplePos="0" relativeHeight="251662336" behindDoc="0" locked="0" layoutInCell="1" allowOverlap="1" wp14:anchorId="790517AF" wp14:editId="536A923A">
+          <wp:anchor distT="0" distB="0" distL="114300" distR="114300" simplePos="0" relativeHeight="251666432" behindDoc="0" locked="0" layoutInCell="1" allowOverlap="1" wp14:anchorId="5884AF1B" wp14:editId="753E7114">
             <wp:simplePos x="0" y="0"/>
             <wp:positionH relativeFrom="margin">
-              <wp:posOffset>47625</wp:posOffset>
+              <wp:align>center</wp:align>
             </wp:positionH>
-            <wp:positionV relativeFrom="paragraph">
-              <wp:posOffset>4378325</wp:posOffset>
+            <wp:positionV relativeFrom="margin">
+              <wp:posOffset>847725</wp:posOffset>
             </wp:positionV>
-            <wp:extent cx="5572125" cy="3669030"/>
-            <wp:effectExtent l="0" t="0" r="9525" b="7620"/>
+            <wp:extent cx="6238875" cy="3552825"/>
+            <wp:effectExtent l="0" t="0" r="9525" b="9525"/>
             <wp:wrapSquare wrapText="bothSides"/>
-            <wp:docPr id="4" name="Picture 4"/>
+            <wp:docPr id="9" name="Picture 9"/>
             <wp:cNvGraphicFramePr>
               <a:graphicFrameLocks xmlns:a="http://schemas.openxmlformats.org/drawingml/2006/main" noChangeAspect="1"/>
             </wp:cNvGraphicFramePr>
@@ -1071,7 +916,7 @@
                   <pic:spPr>
                     <a:xfrm>
                       <a:off x="0" y="0"/>
-                      <a:ext cx="5572125" cy="3669030"/>
+                      <a:ext cx="6238875" cy="3552825"/>
                     </a:xfrm>
                     <a:prstGeom prst="rect">
                       <a:avLst/>
@@ -1080,36 +925,38 @@
                 </pic:pic>
               </a:graphicData>
             </a:graphic>
-            <wp14:sizeRelH relativeFrom="page">
-              <wp14:pctWidth>0</wp14:pctWidth>
-            </wp14:sizeRelH>
-            <wp14:sizeRelV relativeFrom="page">
+            <wp14:sizeRelV relativeFrom="margin">
               <wp14:pctHeight>0</wp14:pctHeight>
             </wp14:sizeRelV>
           </wp:anchor>
         </w:drawing>
       </w:r>
-      <w:r>
-        <w:rPr>
-          <w:rFonts w:ascii="Georgia" w:hAnsi="Georgia" w:cstheme="minorHAnsi"/>
+    </w:p>
+    <w:p>
+      <w:pPr>
+        <w:rPr>
+          <w:rFonts w:ascii="Georgia" w:hAnsi="Georgia" w:cs="Times New Roman"/>
+          <w:b/>
+          <w:color w:val="000000"/>
+        </w:rPr>
+      </w:pPr>
+      <w:r>
+        <w:rPr>
           <w:noProof/>
-          <w:sz w:val="24"/>
-          <w:szCs w:val="24"/>
-          <w:lang w:val="en-GB" w:eastAsia="en-GB"/>
         </w:rPr>
         <w:drawing>
-          <wp:anchor distT="0" distB="0" distL="114300" distR="114300" simplePos="0" relativeHeight="251661312" behindDoc="0" locked="0" layoutInCell="1" allowOverlap="1" wp14:anchorId="4C3F093A" wp14:editId="2951C652">
+          <wp:anchor distT="0" distB="0" distL="114300" distR="114300" simplePos="0" relativeHeight="251665408" behindDoc="0" locked="0" layoutInCell="1" allowOverlap="1" wp14:anchorId="5EADCD7C" wp14:editId="4CB0EF4E">
             <wp:simplePos x="0" y="0"/>
             <wp:positionH relativeFrom="margin">
               <wp:align>left</wp:align>
             </wp:positionH>
-            <wp:positionV relativeFrom="paragraph">
-              <wp:posOffset>365760</wp:posOffset>
+            <wp:positionV relativeFrom="margin">
+              <wp:posOffset>4809490</wp:posOffset>
             </wp:positionV>
-            <wp:extent cx="5610225" cy="3891915"/>
-            <wp:effectExtent l="0" t="0" r="9525" b="0"/>
+            <wp:extent cx="6124575" cy="3552825"/>
+            <wp:effectExtent l="0" t="0" r="9525" b="9525"/>
             <wp:wrapSquare wrapText="bothSides"/>
-            <wp:docPr id="3" name="Picture 3"/>
+            <wp:docPr id="10" name="Picture 10"/>
             <wp:cNvGraphicFramePr>
               <a:graphicFrameLocks xmlns:a="http://schemas.openxmlformats.org/drawingml/2006/main" noChangeAspect="1"/>
             </wp:cNvGraphicFramePr>
@@ -1135,7 +982,7 @@
                   <pic:spPr>
                     <a:xfrm>
                       <a:off x="0" y="0"/>
-                      <a:ext cx="5610225" cy="3891915"/>
+                      <a:ext cx="6124575" cy="3552825"/>
                     </a:xfrm>
                     <a:prstGeom prst="rect">
                       <a:avLst/>
@@ -1144,26 +991,18 @@
                 </pic:pic>
               </a:graphicData>
             </a:graphic>
-            <wp14:sizeRelH relativeFrom="page">
+            <wp14:sizeRelH relativeFrom="margin">
               <wp14:pctWidth>0</wp14:pctWidth>
             </wp14:sizeRelH>
-            <wp14:sizeRelV relativeFrom="page">
+            <wp14:sizeRelV relativeFrom="margin">
               <wp14:pctHeight>0</wp14:pctHeight>
             </wp14:sizeRelV>
           </wp:anchor>
         </w:drawing>
       </w:r>
     </w:p>
-    <w:p>
-      <w:pPr>
-        <w:rPr>
-          <w:rFonts w:ascii="Georgia" w:hAnsi="Georgia" w:cstheme="minorHAnsi"/>
-          <w:sz w:val="24"/>
-          <w:szCs w:val="24"/>
-        </w:rPr>
-      </w:pPr>
-    </w:p>
     <w:sectPr>
+      <w:headerReference w:type="default" r:id="rId12"/>
       <w:pgSz w:w="12240" w:h="15840"/>
       <w:pgMar w:top="1440" w:right="1440" w:bottom="1440" w:left="1440" w:header="720" w:footer="720" w:gutter="0"/>
       <w:cols w:space="720"/>
@@ -1174,7 +1013,7 @@
 </file>
 
 <file path=word/endnotes.xml><?xml version="1.0" encoding="utf-8"?>
-<w:endnotes xmlns:wpc="http://schemas.microsoft.com/office/word/2010/wordprocessingCanvas" xmlns:cx="http://schemas.microsoft.com/office/drawing/2014/chartex" xmlns:mc="http://schemas.openxmlformats.org/markup-compatibility/2006" xmlns:o="urn:schemas-microsoft-com:office:office" xmlns:r="http://schemas.openxmlformats.org/officeDocument/2006/relationships" xmlns:m="http://schemas.openxmlformats.org/officeDocument/2006/math" xmlns:v="urn:schemas-microsoft-com:vml" xmlns:wp14="http://schemas.microsoft.com/office/word/2010/wordprocessingDrawing" xmlns:wp="http://schemas.openxmlformats.org/drawingml/2006/wordprocessingDrawing" xmlns:w10="urn:schemas-microsoft-com:office:word" xmlns:w="http://schemas.openxmlformats.org/wordprocessingml/2006/main" xmlns:w14="http://schemas.microsoft.com/office/word/2010/wordml" xmlns:w15="http://schemas.microsoft.com/office/word/2012/wordml" xmlns:w16se="http://schemas.microsoft.com/office/word/2015/wordml/symex" xmlns:wpg="http://schemas.microsoft.com/office/word/2010/wordprocessingGroup" xmlns:wpi="http://schemas.microsoft.com/office/word/2010/wordprocessingInk" xmlns:wne="http://schemas.microsoft.com/office/word/2006/wordml" xmlns:wps="http://schemas.microsoft.com/office/word/2010/wordprocessingShape" mc:Ignorable="w14 w15 w16se wp14">
+<w:endnotes xmlns:wpc="http://schemas.microsoft.com/office/word/2010/wordprocessingCanvas" xmlns:mc="http://schemas.openxmlformats.org/markup-compatibility/2006" xmlns:o="urn:schemas-microsoft-com:office:office" xmlns:r="http://schemas.openxmlformats.org/officeDocument/2006/relationships" xmlns:m="http://schemas.openxmlformats.org/officeDocument/2006/math" xmlns:v="urn:schemas-microsoft-com:vml" xmlns:wp14="http://schemas.microsoft.com/office/word/2010/wordprocessingDrawing" xmlns:wp="http://schemas.openxmlformats.org/drawingml/2006/wordprocessingDrawing" xmlns:w10="urn:schemas-microsoft-com:office:word" xmlns:w="http://schemas.openxmlformats.org/wordprocessingml/2006/main" xmlns:w14="http://schemas.microsoft.com/office/word/2010/wordml" xmlns:w15="http://schemas.microsoft.com/office/word/2012/wordml" xmlns:wpg="http://schemas.microsoft.com/office/word/2010/wordprocessingGroup" xmlns:wpi="http://schemas.microsoft.com/office/word/2010/wordprocessingInk" xmlns:wne="http://schemas.microsoft.com/office/word/2006/wordml" xmlns:wps="http://schemas.microsoft.com/office/word/2010/wordprocessingShape" mc:Ignorable="w14 w15 wp14">
   <w:endnote w:type="separator" w:id="-1">
     <w:p>
       <w:pPr>
@@ -1199,7 +1038,7 @@
 </file>
 
 <file path=word/footnotes.xml><?xml version="1.0" encoding="utf-8"?>
-<w:footnotes xmlns:wpc="http://schemas.microsoft.com/office/word/2010/wordprocessingCanvas" xmlns:cx="http://schemas.microsoft.com/office/drawing/2014/chartex" xmlns:mc="http://schemas.openxmlformats.org/markup-compatibility/2006" xmlns:o="urn:schemas-microsoft-com:office:office" xmlns:r="http://schemas.openxmlformats.org/officeDocument/2006/relationships" xmlns:m="http://schemas.openxmlformats.org/officeDocument/2006/math" xmlns:v="urn:schemas-microsoft-com:vml" xmlns:wp14="http://schemas.microsoft.com/office/word/2010/wordprocessingDrawing" xmlns:wp="http://schemas.openxmlformats.org/drawingml/2006/wordprocessingDrawing" xmlns:w10="urn:schemas-microsoft-com:office:word" xmlns:w="http://schemas.openxmlformats.org/wordprocessingml/2006/main" xmlns:w14="http://schemas.microsoft.com/office/word/2010/wordml" xmlns:w15="http://schemas.microsoft.com/office/word/2012/wordml" xmlns:w16se="http://schemas.microsoft.com/office/word/2015/wordml/symex" xmlns:wpg="http://schemas.microsoft.com/office/word/2010/wordprocessingGroup" xmlns:wpi="http://schemas.microsoft.com/office/word/2010/wordprocessingInk" xmlns:wne="http://schemas.microsoft.com/office/word/2006/wordml" xmlns:wps="http://schemas.microsoft.com/office/word/2010/wordprocessingShape" mc:Ignorable="w14 w15 w16se wp14">
+<w:footnotes xmlns:wpc="http://schemas.microsoft.com/office/word/2010/wordprocessingCanvas" xmlns:mc="http://schemas.openxmlformats.org/markup-compatibility/2006" xmlns:o="urn:schemas-microsoft-com:office:office" xmlns:r="http://schemas.openxmlformats.org/officeDocument/2006/relationships" xmlns:m="http://schemas.openxmlformats.org/officeDocument/2006/math" xmlns:v="urn:schemas-microsoft-com:vml" xmlns:wp14="http://schemas.microsoft.com/office/word/2010/wordprocessingDrawing" xmlns:wp="http://schemas.openxmlformats.org/drawingml/2006/wordprocessingDrawing" xmlns:w10="urn:schemas-microsoft-com:office:word" xmlns:w="http://schemas.openxmlformats.org/wordprocessingml/2006/main" xmlns:w14="http://schemas.microsoft.com/office/word/2010/wordml" xmlns:w15="http://schemas.microsoft.com/office/word/2012/wordml" xmlns:wpg="http://schemas.microsoft.com/office/word/2010/wordprocessingGroup" xmlns:wpi="http://schemas.microsoft.com/office/word/2010/wordprocessingInk" xmlns:wne="http://schemas.microsoft.com/office/word/2006/wordml" xmlns:wps="http://schemas.microsoft.com/office/word/2010/wordprocessingShape" mc:Ignorable="w14 w15 wp14">
   <w:footnote w:type="separator" w:id="-1">
     <w:p>
       <w:pPr>
@@ -1223,8 +1062,28 @@
 </w:footnotes>
 </file>
 
+<file path=word/header1.xml><?xml version="1.0" encoding="utf-8"?>
+<w:hdr xmlns:wpc="http://schemas.microsoft.com/office/word/2010/wordprocessingCanvas" xmlns:mc="http://schemas.openxmlformats.org/markup-compatibility/2006" xmlns:o="urn:schemas-microsoft-com:office:office" xmlns:r="http://schemas.openxmlformats.org/officeDocument/2006/relationships" xmlns:m="http://schemas.openxmlformats.org/officeDocument/2006/math" xmlns:v="urn:schemas-microsoft-com:vml" xmlns:wp14="http://schemas.microsoft.com/office/word/2010/wordprocessingDrawing" xmlns:wp="http://schemas.openxmlformats.org/drawingml/2006/wordprocessingDrawing" xmlns:w10="urn:schemas-microsoft-com:office:word" xmlns:w="http://schemas.openxmlformats.org/wordprocessingml/2006/main" xmlns:w14="http://schemas.microsoft.com/office/word/2010/wordml" xmlns:w15="http://schemas.microsoft.com/office/word/2012/wordml" xmlns:wpg="http://schemas.microsoft.com/office/word/2010/wordprocessingGroup" xmlns:wpi="http://schemas.microsoft.com/office/word/2010/wordprocessingInk" xmlns:wne="http://schemas.microsoft.com/office/word/2006/wordml" xmlns:wps="http://schemas.microsoft.com/office/word/2010/wordprocessingShape" mc:Ignorable="w14 w15 wp14">
+  <w:p>
+    <w:pPr>
+      <w:pStyle w:val="Header"/>
+    </w:pPr>
+    <w:r>
+      <w:t>CS-18123</w:t>
+    </w:r>
+    <w:r>
+      <w:tab/>
+    </w:r>
+    <w:r>
+      <w:tab/>
+      <w:t>Iqra Irfan</w:t>
+    </w:r>
+  </w:p>
+</w:hdr>
+</file>
+
 <file path=word/styles.xml><?xml version="1.0" encoding="utf-8"?>
-<w:styles xmlns:mc="http://schemas.openxmlformats.org/markup-compatibility/2006" xmlns:r="http://schemas.openxmlformats.org/officeDocument/2006/relationships" xmlns:w="http://schemas.openxmlformats.org/wordprocessingml/2006/main" xmlns:w14="http://schemas.microsoft.com/office/word/2010/wordml" xmlns:w15="http://schemas.microsoft.com/office/word/2012/wordml" xmlns:w16se="http://schemas.microsoft.com/office/word/2015/wordml/symex" mc:Ignorable="w14 w15 w16se">
+<w:styles xmlns:mc="http://schemas.openxmlformats.org/markup-compatibility/2006" xmlns:r="http://schemas.openxmlformats.org/officeDocument/2006/relationships" xmlns:w="http://schemas.openxmlformats.org/wordprocessingml/2006/main" xmlns:w14="http://schemas.microsoft.com/office/word/2010/wordml" xmlns:w15="http://schemas.microsoft.com/office/word/2012/wordml" mc:Ignorable="w14 w15">
   <w:docDefaults>
     <w:rPrDefault>
       <w:rPr>

</xml_diff>